<commit_message>
Adiciona arquivos com a solucao e relatorio
</commit_message>
<xml_diff>
--- a/lab5/lab5.docx
+++ b/lab5/lab5.docx
@@ -3,6 +3,9 @@
 <w:document xmlns:wpc="http://schemas.microsoft.com/office/word/2010/wordprocessingCanvas" xmlns:cx="http://schemas.microsoft.com/office/drawing/2014/chartex" xmlns:cx1="http://schemas.microsoft.com/office/drawing/2015/9/8/chartex" xmlns:cx2="http://schemas.microsoft.com/office/drawing/2015/10/21/chartex" xmlns:cx3="http://schemas.microsoft.com/office/drawing/2016/5/9/chartex" xmlns:cx4="http://schemas.microsoft.com/office/drawing/2016/5/10/chartex" xmlns:cx5="http://schemas.microsoft.com/office/drawing/2016/5/11/chartex" xmlns:cx6="http://schemas.microsoft.com/office/drawing/2016/5/12/chartex" xmlns:cx7="http://schemas.microsoft.com/office/drawing/2016/5/13/chartex" xmlns:cx8="http://schemas.microsoft.com/office/drawing/2016/5/14/chartex" xmlns:mc="http://schemas.openxmlformats.org/markup-compatibility/2006" xmlns:aink="http://schemas.microsoft.com/office/drawing/2016/ink" xmlns:am3d="http://schemas.microsoft.com/office/drawing/2017/model3d" xmlns:o="urn:schemas-microsoft-com:office:office" xmlns:oel="http://schemas.microsoft.com/office/2019/extlst" xmlns:r="http://schemas.openxmlformats.org/officeDocument/2006/relationships" xmlns:m="http://schemas.openxmlformats.org/officeDocument/2006/math" xmlns:v="urn:schemas-microsoft-com:vml" xmlns:wp14="http://schemas.microsoft.com/office/word/2010/wordprocessingDrawing" xmlns:wp="http://schemas.openxmlformats.org/drawingml/2006/wordprocessingDrawing" xmlns:w10="urn:schemas-microsoft-com:office:word" xmlns:w="http://schemas.openxmlformats.org/wordprocessingml/2006/main" xmlns:w14="http://schemas.microsoft.com/office/word/2010/wordml" xmlns:w15="http://schemas.microsoft.com/office/word/2012/wordml" xmlns:w16cex="http://schemas.microsoft.com/office/word/2018/wordml/cex" xmlns:w16cid="http://schemas.microsoft.com/office/word/2016/wordml/cid" xmlns:w16="http://schemas.microsoft.com/office/word/2018/wordml" xmlns:w16du="http://schemas.microsoft.com/office/word/2023/wordml/word16du" xmlns:w16sdtdh="http://schemas.microsoft.com/office/word/2020/wordml/sdtdatahash" xmlns:w16se="http://schemas.microsoft.com/office/word/2015/wordml/symex" xmlns:wpg="http://schemas.microsoft.com/office/word/2010/wordprocessingGroup" xmlns:wpi="http://schemas.microsoft.com/office/word/2010/wordprocessingInk" xmlns:wne="http://schemas.microsoft.com/office/word/2006/wordml" xmlns:wps="http://schemas.microsoft.com/office/word/2010/wordprocessingShape" mc:Ignorable="w14 w15 w16se w16cid w16 w16cex w16sdtdh w16du wp14">
   <w:body>
     <w:p>
+      <w:pPr>
+        <w:spacing w:after="0"/>
+      </w:pPr>
       <w:r>
         <w:t>Nome: Álvaro Coelho Jesus</w:t>
       </w:r>
@@ -14,8 +17,373 @@
         <w:t>RA: 22221002-3</w:t>
       </w:r>
     </w:p>
-    <w:p/>
-    <w:p/>
+    <w:p>
+      <w:pPr>
+        <w:spacing w:after="0"/>
+        <w:rPr>
+          <w:b/>
+          <w:bCs/>
+        </w:rPr>
+      </w:pPr>
+    </w:p>
+    <w:p>
+      <w:pPr>
+        <w:spacing w:after="0"/>
+      </w:pPr>
+      <w:r>
+        <w:t xml:space="preserve">Analisando </w:t>
+      </w:r>
+      <w:r>
+        <w:t xml:space="preserve">matriz de confusão com os dados de entrada é possível ver que a </w:t>
+      </w:r>
+      <w:r>
+        <w:t xml:space="preserve">maior parte das empresas estão em situação de Churn. Utilizando o algoritmo </w:t>
+      </w:r>
+      <w:r>
+        <w:t xml:space="preserve">de </w:t>
+      </w:r>
+      <w:r>
+        <w:t>Classificador de Árvore de Decisão</w:t>
+      </w:r>
+      <w:r>
+        <w:t xml:space="preserve">, </w:t>
+      </w:r>
+      <w:r>
+        <w:t xml:space="preserve">é possível ver </w:t>
+      </w:r>
+      <w:r>
+        <w:t xml:space="preserve">as variáveis que possuem um maior peso </w:t>
+      </w:r>
+      <w:r>
+        <w:t>para</w:t>
+      </w:r>
+      <w:r>
+        <w:t xml:space="preserve"> a separação de cada ramo da arvore de decisão.</w:t>
+      </w:r>
+    </w:p>
+    <w:p>
+      <w:pPr>
+        <w:spacing w:after="0"/>
+      </w:pPr>
+    </w:p>
+    <w:p>
+      <w:pPr>
+        <w:spacing w:after="0"/>
+      </w:pPr>
+      <w:r>
+        <w:t xml:space="preserve">Arquivo de </w:t>
+      </w:r>
+      <w:r>
+        <w:t>Critério</w:t>
+      </w:r>
+      <w:r>
+        <w:t xml:space="preserve"> de prova:</w:t>
+      </w:r>
+    </w:p>
+    <w:p>
+      <w:pPr>
+        <w:spacing w:after="0"/>
+      </w:pPr>
+      <w:r>
+        <w:drawing>
+          <wp:inline distT="0" distB="0" distL="0" distR="0" wp14:anchorId="5BA6EB80" wp14:editId="10AB98B9">
+            <wp:extent cx="5400040" cy="3536315"/>
+            <wp:effectExtent l="0" t="0" r="0" b="6985"/>
+            <wp:docPr id="1412699862" name="Picture 1" descr="A diagram of a computer program&#10;&#10;Description automatically generated with medium confidence"/>
+            <wp:cNvGraphicFramePr>
+              <a:graphicFrameLocks xmlns:a="http://schemas.openxmlformats.org/drawingml/2006/main" noChangeAspect="1"/>
+            </wp:cNvGraphicFramePr>
+            <a:graphic xmlns:a="http://schemas.openxmlformats.org/drawingml/2006/main">
+              <a:graphicData uri="http://schemas.openxmlformats.org/drawingml/2006/picture">
+                <pic:pic xmlns:pic="http://schemas.openxmlformats.org/drawingml/2006/picture">
+                  <pic:nvPicPr>
+                    <pic:cNvPr id="1412699862" name="Picture 1" descr="A diagram of a computer program&#10;&#10;Description automatically generated with medium confidence"/>
+                    <pic:cNvPicPr/>
+                  </pic:nvPicPr>
+                  <pic:blipFill>
+                    <a:blip r:embed="rId4"/>
+                    <a:stretch>
+                      <a:fillRect/>
+                    </a:stretch>
+                  </pic:blipFill>
+                  <pic:spPr>
+                    <a:xfrm>
+                      <a:off x="0" y="0"/>
+                      <a:ext cx="5400040" cy="3536315"/>
+                    </a:xfrm>
+                    <a:prstGeom prst="rect">
+                      <a:avLst/>
+                    </a:prstGeom>
+                  </pic:spPr>
+                </pic:pic>
+              </a:graphicData>
+            </a:graphic>
+          </wp:inline>
+        </w:drawing>
+      </w:r>
+    </w:p>
+    <w:p>
+      <w:pPr>
+        <w:spacing w:after="0"/>
+      </w:pPr>
+      <w:r>
+        <w:lastRenderedPageBreak/>
+        <w:drawing>
+          <wp:inline distT="0" distB="0" distL="0" distR="0" wp14:anchorId="7D0F9CCB" wp14:editId="7D44FD7F">
+            <wp:extent cx="5400040" cy="4223385"/>
+            <wp:effectExtent l="0" t="0" r="0" b="5715"/>
+            <wp:docPr id="396118057" name="Picture 1" descr="A screenshot of a computer screen&#10;&#10;Description automatically generated"/>
+            <wp:cNvGraphicFramePr>
+              <a:graphicFrameLocks xmlns:a="http://schemas.openxmlformats.org/drawingml/2006/main" noChangeAspect="1"/>
+            </wp:cNvGraphicFramePr>
+            <a:graphic xmlns:a="http://schemas.openxmlformats.org/drawingml/2006/main">
+              <a:graphicData uri="http://schemas.openxmlformats.org/drawingml/2006/picture">
+                <pic:pic xmlns:pic="http://schemas.openxmlformats.org/drawingml/2006/picture">
+                  <pic:nvPicPr>
+                    <pic:cNvPr id="396118057" name="Picture 1" descr="A screenshot of a computer screen&#10;&#10;Description automatically generated"/>
+                    <pic:cNvPicPr/>
+                  </pic:nvPicPr>
+                  <pic:blipFill>
+                    <a:blip r:embed="rId5"/>
+                    <a:stretch>
+                      <a:fillRect/>
+                    </a:stretch>
+                  </pic:blipFill>
+                  <pic:spPr>
+                    <a:xfrm>
+                      <a:off x="0" y="0"/>
+                      <a:ext cx="5400040" cy="4223385"/>
+                    </a:xfrm>
+                    <a:prstGeom prst="rect">
+                      <a:avLst/>
+                    </a:prstGeom>
+                  </pic:spPr>
+                </pic:pic>
+              </a:graphicData>
+            </a:graphic>
+          </wp:inline>
+        </w:drawing>
+      </w:r>
+    </w:p>
+    <w:p>
+      <w:pPr>
+        <w:spacing w:after="0"/>
+      </w:pPr>
+    </w:p>
+    <w:p>
+      <w:pPr>
+        <w:spacing w:after="0"/>
+      </w:pPr>
+      <w:r>
+        <w:t>Arquivo d</w:t>
+      </w:r>
+      <w:r>
+        <w:t>e Bank:</w:t>
+      </w:r>
+      <w:r>
+        <w:t xml:space="preserve"> </w:t>
+      </w:r>
+    </w:p>
+    <w:p>
+      <w:pPr>
+        <w:spacing w:after="0"/>
+      </w:pPr>
+      <w:r>
+        <w:drawing>
+          <wp:inline distT="0" distB="0" distL="0" distR="0" wp14:anchorId="759DD225" wp14:editId="12B86238">
+            <wp:extent cx="5400040" cy="3510280"/>
+            <wp:effectExtent l="0" t="0" r="0" b="0"/>
+            <wp:docPr id="1177762476" name="Picture 1" descr="A diagram of a network&#10;&#10;Description automatically generated"/>
+            <wp:cNvGraphicFramePr>
+              <a:graphicFrameLocks xmlns:a="http://schemas.openxmlformats.org/drawingml/2006/main" noChangeAspect="1"/>
+            </wp:cNvGraphicFramePr>
+            <a:graphic xmlns:a="http://schemas.openxmlformats.org/drawingml/2006/main">
+              <a:graphicData uri="http://schemas.openxmlformats.org/drawingml/2006/picture">
+                <pic:pic xmlns:pic="http://schemas.openxmlformats.org/drawingml/2006/picture">
+                  <pic:nvPicPr>
+                    <pic:cNvPr id="1177762476" name="Picture 1" descr="A diagram of a network&#10;&#10;Description automatically generated"/>
+                    <pic:cNvPicPr/>
+                  </pic:nvPicPr>
+                  <pic:blipFill>
+                    <a:blip r:embed="rId6"/>
+                    <a:stretch>
+                      <a:fillRect/>
+                    </a:stretch>
+                  </pic:blipFill>
+                  <pic:spPr>
+                    <a:xfrm>
+                      <a:off x="0" y="0"/>
+                      <a:ext cx="5400040" cy="3510280"/>
+                    </a:xfrm>
+                    <a:prstGeom prst="rect">
+                      <a:avLst/>
+                    </a:prstGeom>
+                  </pic:spPr>
+                </pic:pic>
+              </a:graphicData>
+            </a:graphic>
+          </wp:inline>
+        </w:drawing>
+      </w:r>
+    </w:p>
+    <w:p>
+      <w:pPr>
+        <w:spacing w:after="0"/>
+      </w:pPr>
+      <w:r>
+        <w:lastRenderedPageBreak/>
+        <w:drawing>
+          <wp:inline distT="0" distB="0" distL="0" distR="0" wp14:anchorId="5D81BE36" wp14:editId="4AE30ED9">
+            <wp:extent cx="5400040" cy="4423410"/>
+            <wp:effectExtent l="0" t="0" r="0" b="0"/>
+            <wp:docPr id="1831013667" name="Picture 1" descr="A screenshot of a computer screen&#10;&#10;Description automatically generated"/>
+            <wp:cNvGraphicFramePr>
+              <a:graphicFrameLocks xmlns:a="http://schemas.openxmlformats.org/drawingml/2006/main" noChangeAspect="1"/>
+            </wp:cNvGraphicFramePr>
+            <a:graphic xmlns:a="http://schemas.openxmlformats.org/drawingml/2006/main">
+              <a:graphicData uri="http://schemas.openxmlformats.org/drawingml/2006/picture">
+                <pic:pic xmlns:pic="http://schemas.openxmlformats.org/drawingml/2006/picture">
+                  <pic:nvPicPr>
+                    <pic:cNvPr id="1831013667" name="Picture 1" descr="A screenshot of a computer screen&#10;&#10;Description automatically generated"/>
+                    <pic:cNvPicPr/>
+                  </pic:nvPicPr>
+                  <pic:blipFill>
+                    <a:blip r:embed="rId7"/>
+                    <a:stretch>
+                      <a:fillRect/>
+                    </a:stretch>
+                  </pic:blipFill>
+                  <pic:spPr>
+                    <a:xfrm>
+                      <a:off x="0" y="0"/>
+                      <a:ext cx="5400040" cy="4423410"/>
+                    </a:xfrm>
+                    <a:prstGeom prst="rect">
+                      <a:avLst/>
+                    </a:prstGeom>
+                  </pic:spPr>
+                </pic:pic>
+              </a:graphicData>
+            </a:graphic>
+          </wp:inline>
+        </w:drawing>
+      </w:r>
+    </w:p>
+    <w:p>
+      <w:pPr>
+        <w:spacing w:after="0"/>
+      </w:pPr>
+    </w:p>
+    <w:p>
+      <w:pPr>
+        <w:spacing w:after="0"/>
+      </w:pPr>
+      <w:r>
+        <w:t xml:space="preserve">Arquivo </w:t>
+      </w:r>
+      <w:r>
+        <w:t xml:space="preserve">de </w:t>
+      </w:r>
+      <w:r>
+        <w:t>Previsão de Churn em Serviços</w:t>
+      </w:r>
+      <w:r>
+        <w:t>:</w:t>
+      </w:r>
+    </w:p>
+    <w:p>
+      <w:pPr>
+        <w:spacing w:after="0"/>
+      </w:pPr>
+      <w:r>
+        <w:drawing>
+          <wp:inline distT="0" distB="0" distL="0" distR="0" wp14:anchorId="6757D50A" wp14:editId="7F185ABD">
+            <wp:extent cx="5400040" cy="3536315"/>
+            <wp:effectExtent l="0" t="0" r="0" b="6985"/>
+            <wp:docPr id="1260399039" name="Picture 1" descr="A diagram of a algorithm&#10;&#10;Description automatically generated"/>
+            <wp:cNvGraphicFramePr>
+              <a:graphicFrameLocks xmlns:a="http://schemas.openxmlformats.org/drawingml/2006/main" noChangeAspect="1"/>
+            </wp:cNvGraphicFramePr>
+            <a:graphic xmlns:a="http://schemas.openxmlformats.org/drawingml/2006/main">
+              <a:graphicData uri="http://schemas.openxmlformats.org/drawingml/2006/picture">
+                <pic:pic xmlns:pic="http://schemas.openxmlformats.org/drawingml/2006/picture">
+                  <pic:nvPicPr>
+                    <pic:cNvPr id="1260399039" name="Picture 1" descr="A diagram of a algorithm&#10;&#10;Description automatically generated"/>
+                    <pic:cNvPicPr/>
+                  </pic:nvPicPr>
+                  <pic:blipFill>
+                    <a:blip r:embed="rId8"/>
+                    <a:stretch>
+                      <a:fillRect/>
+                    </a:stretch>
+                  </pic:blipFill>
+                  <pic:spPr>
+                    <a:xfrm>
+                      <a:off x="0" y="0"/>
+                      <a:ext cx="5400040" cy="3536315"/>
+                    </a:xfrm>
+                    <a:prstGeom prst="rect">
+                      <a:avLst/>
+                    </a:prstGeom>
+                  </pic:spPr>
+                </pic:pic>
+              </a:graphicData>
+            </a:graphic>
+          </wp:inline>
+        </w:drawing>
+      </w:r>
+    </w:p>
+    <w:p>
+      <w:pPr>
+        <w:spacing w:after="0"/>
+        <w:rPr>
+          <w:b/>
+          <w:bCs/>
+        </w:rPr>
+      </w:pPr>
+      <w:r>
+        <w:rPr>
+          <w:b/>
+          <w:bCs/>
+        </w:rPr>
+        <w:lastRenderedPageBreak/>
+        <w:drawing>
+          <wp:inline distT="0" distB="0" distL="0" distR="0" wp14:anchorId="01791709" wp14:editId="64BE3D43">
+            <wp:extent cx="5400040" cy="4476115"/>
+            <wp:effectExtent l="0" t="0" r="0" b="635"/>
+            <wp:docPr id="1791165357" name="Picture 1" descr="A yellow and purple squares&#10;&#10;Description automatically generated"/>
+            <wp:cNvGraphicFramePr>
+              <a:graphicFrameLocks xmlns:a="http://schemas.openxmlformats.org/drawingml/2006/main" noChangeAspect="1"/>
+            </wp:cNvGraphicFramePr>
+            <a:graphic xmlns:a="http://schemas.openxmlformats.org/drawingml/2006/main">
+              <a:graphicData uri="http://schemas.openxmlformats.org/drawingml/2006/picture">
+                <pic:pic xmlns:pic="http://schemas.openxmlformats.org/drawingml/2006/picture">
+                  <pic:nvPicPr>
+                    <pic:cNvPr id="1791165357" name="Picture 1" descr="A yellow and purple squares&#10;&#10;Description automatically generated"/>
+                    <pic:cNvPicPr/>
+                  </pic:nvPicPr>
+                  <pic:blipFill>
+                    <a:blip r:embed="rId9"/>
+                    <a:stretch>
+                      <a:fillRect/>
+                    </a:stretch>
+                  </pic:blipFill>
+                  <pic:spPr>
+                    <a:xfrm>
+                      <a:off x="0" y="0"/>
+                      <a:ext cx="5400040" cy="4476115"/>
+                    </a:xfrm>
+                    <a:prstGeom prst="rect">
+                      <a:avLst/>
+                    </a:prstGeom>
+                  </pic:spPr>
+                </pic:pic>
+              </a:graphicData>
+            </a:graphic>
+          </wp:inline>
+        </w:drawing>
+      </w:r>
+    </w:p>
     <w:sectPr>
       <w:pgSz w:w="11906" w:h="16838"/>
       <w:pgMar w:top="1417" w:right="1701" w:bottom="1417" w:left="1701" w:header="708" w:footer="708" w:gutter="0"/>
@@ -628,7 +996,6 @@
   <w:style w:type="character" w:default="1" w:styleId="DefaultParagraphFont">
     <w:name w:val="Default Paragraph Font"/>
     <w:uiPriority w:val="1"/>
-    <w:semiHidden/>
     <w:unhideWhenUsed/>
   </w:style>
   <w:style w:type="table" w:default="1" w:styleId="TableNormal">

</xml_diff>